<commit_message>
The final commit I ever made for DigiPen work - Maybe I'll make another for game
</commit_message>
<xml_diff>
--- a/class/eng/230/final/final.docx
+++ b/class/eng/230/final/final.docx
@@ -37,8 +37,6 @@
         </w:rPr>
         <w:t xml:space="preserve">ENG 230 </w:t>
       </w:r>
-      <w:bookmarkStart w:id="0" w:name="_GoBack"/>
-      <w:bookmarkEnd w:id="0"/>
     </w:p>
     <w:p>
       <w:pPr>
@@ -101,31 +99,7 @@
           <w:sz w:val="24"/>
           <w:szCs w:val="24"/>
         </w:rPr>
-        <w:t>12 - 09</w:t>
-      </w:r>
-      <w:r>
-        <w:rPr>
-          <w:rFonts w:ascii="Times New Roman" w:hAnsi="Times New Roman" w:cs="Times New Roman"/>
-          <w:sz w:val="24"/>
-          <w:szCs w:val="24"/>
-        </w:rPr>
-        <w:t xml:space="preserve"> </w:t>
-      </w:r>
-      <w:r>
-        <w:rPr>
-          <w:rFonts w:ascii="Times New Roman" w:hAnsi="Times New Roman" w:cs="Times New Roman"/>
-          <w:sz w:val="24"/>
-          <w:szCs w:val="24"/>
-        </w:rPr>
-        <w:t>–</w:t>
-      </w:r>
-      <w:r>
-        <w:rPr>
-          <w:rFonts w:ascii="Times New Roman" w:hAnsi="Times New Roman" w:cs="Times New Roman"/>
-          <w:sz w:val="24"/>
-          <w:szCs w:val="24"/>
-        </w:rPr>
-        <w:t xml:space="preserve"> 2018</w:t>
+        <w:t>12 - 09 – 2018</w:t>
       </w:r>
     </w:p>
     <w:p>
@@ -357,8 +331,10 @@
           <w:sz w:val="24"/>
           <w:szCs w:val="24"/>
         </w:rPr>
-        <w:t>3</w:t>
-      </w:r>
+        <w:t>4</w:t>
+      </w:r>
+      <w:bookmarkStart w:id="0" w:name="_GoBack"/>
+      <w:bookmarkEnd w:id="0"/>
     </w:p>
     <w:p>
       <w:pPr>

</xml_diff>